<commit_message>
Começo do coding da HOME e atualizações na documentação
</commit_message>
<xml_diff>
--- a/Documentais/Documentacao.docx
+++ b/Documentais/Documentacao.docx
@@ -8,6 +8,95 @@
       </w:r>
     </w:p>
     <w:p/>
+    <w:p>
+      <w:r>
+        <w:t>- O QUE É?</w:t>
+      </w:r>
+    </w:p>
+    <w:p>
+      <w:r>
+        <w:t>A prática de musculação e academia envolve atividades físicas estruturadas e realizadas com o objetivo de melhorar a força, resistência, hipertrofia (crescimento muscular) e condição física geral. A musculação é um tipo específico de exercício físico que usa resistência, como pesos e aparelhos de força,</w:t>
+      </w:r>
+      <w:r>
+        <w:t xml:space="preserve"> como polias, máquinas e pesos livres,</w:t>
+      </w:r>
+      <w:r>
+        <w:t xml:space="preserve"> para estimular e fortalecer os músculos</w:t>
+      </w:r>
+      <w:r>
+        <w:t>, e essa prática gera diversos impactos a que tem o hábito, como melhora da resistência a fadiga, melhora da saúde cardiovascular e o principalmente promove o bem-estar mental, mas também constrói ensinamentos em praticantes de longo prazo que promovem a evolução de aspectos específico</w:t>
+      </w:r>
+      <w:r>
+        <w:t>s</w:t>
+      </w:r>
+      <w:r>
+        <w:t xml:space="preserve">, </w:t>
+      </w:r>
+      <w:r>
+        <w:t>sendo eles</w:t>
+      </w:r>
+      <w:r>
+        <w:t xml:space="preserve"> </w:t>
+      </w:r>
+      <w:r>
+        <w:rPr>
+          <w:b/>
+          <w:bCs/>
+        </w:rPr>
+        <w:t>disciplina, esforço e autoconhecimento</w:t>
+      </w:r>
+      <w:r>
+        <w:t>, e se reflete nas demais áreas da vida, desde pessoal e emocional até a profissional</w:t>
+      </w:r>
+      <w:r>
+        <w:t>.</w:t>
+      </w:r>
+    </w:p>
+    <w:p/>
+    <w:p>
+      <w:r>
+        <w:t>-  ESFORÇO</w:t>
+      </w:r>
+    </w:p>
+    <w:p>
+      <w:r>
+        <w:t>O esforço é o uso intencional de energia física ou mental para alcançar um objetivo e pode ser aplicado em várias áreas da vida A academia é um ambiente que estimula e canaliza o esforço, pois exige comprometimento com rotinas de exercícios que fortalecem o corpo e a mente. No contexto da atividade física, o esforço está presente desde o primeiro passo, seja para melhorar a saúde, o condicionamento físico, o desempenho esportivo ou até a autoestima O hábito de treinar ensina a perseverança, ajudando a pessoa a manter o foco em seus objetivos e a enfrentar desafios tanto físicos quanto emocionais</w:t>
+      </w:r>
+    </w:p>
+    <w:p>
+      <w:r>
+        <w:t>- DISCIPLINA</w:t>
+      </w:r>
+    </w:p>
+    <w:p>
+      <w:r>
+        <w:t>Disciplina é a capacidade de se manter focado em um objetivo específico, mesmo diante de dificuldades ou distrações para o crescimento pessoal e profissional, pois ajuda a organizar as ações e a persistir ao longo do tempo, e a frequência na academia implica seguir em horários, respeitar limites físicos e focar no progresso gradual, esse processo ajuda a pessoa a cultivar a autodisciplina, à medida que ela percebe os benefícios de cumprir uma rotina estruturada e comprometida.</w:t>
+      </w:r>
+    </w:p>
+    <w:p/>
+    <w:p>
+      <w:r>
+        <w:t xml:space="preserve">- </w:t>
+      </w:r>
+      <w:proofErr w:type="gramStart"/>
+      <w:r>
+        <w:t>AUTO-CONHECIMENTO</w:t>
+      </w:r>
+      <w:proofErr w:type="gramEnd"/>
+    </w:p>
+    <w:p>
+      <w:r>
+        <w:t>Autoconhecimento é a compreensão profunda de si mesmo, envolvendo o entendimento dos próprios sentimentos, pensamentos e A academia é um ambiente que promove o desenvolvimento do autoconhecimento, pois, durante a prática de atividades físicas, a pessoa passa a explorar seus limites físicos e mentais, Cada treino, permite que ela observe suas reações ao esforço, descubra até onde consegue ir, identifique seu ritmo, e compreenda suas limitações e pontos fortes, Esses momentos de autopercepção ajudam a pessoa a se tornar mais consciente de si.</w:t>
+      </w:r>
+    </w:p>
+    <w:p/>
+    <w:p/>
+    <w:p>
+      <w:r>
+        <w:lastRenderedPageBreak/>
+        <w:t>- HISTÓRIA</w:t>
+      </w:r>
+    </w:p>
     <w:p>
       <w:r>
         <w:t xml:space="preserve">A musculação é uma prática com raízes milenares, na Grécia Antiga, o treinamento de força era uma prática comum entre os soldados e atletas, durante a Idade Média era presente na vida dos guerreiros, mas se tornou o que conhecemos hoje no final do século XIX. Um fisiculturista alemão chamado Eugen </w:t>
@@ -123,13 +212,9 @@
       <w:r>
         <w:t xml:space="preserve"> e serviu de grande inspiração para a criação e desenvolvimento deste projeto, pois transmitia como a disciplina, esforço e </w:t>
       </w:r>
-      <w:proofErr w:type="spellStart"/>
-      <w:proofErr w:type="gramStart"/>
-      <w:r>
-        <w:t>auto-conhecimento</w:t>
-      </w:r>
-      <w:proofErr w:type="spellEnd"/>
-      <w:proofErr w:type="gramEnd"/>
+      <w:r>
+        <w:t>autoconhecimento</w:t>
+      </w:r>
       <w:r>
         <w:t xml:space="preserve"> mudaram sua vida totalmente e foi um fator determinante para seu grande sucesso.</w:t>
       </w:r>
@@ -151,20 +236,11 @@
       <w:r>
         <w:t xml:space="preserve"> que são derivados dos três grandes pilares que os praticantes desenvolvem ao decorrer da vida, sendo eles o esforço/resiliência, disciplina e </w:t>
       </w:r>
-      <w:proofErr w:type="spellStart"/>
-      <w:proofErr w:type="gramStart"/>
-      <w:r>
-        <w:t>auto-conhecimento</w:t>
-      </w:r>
-      <w:proofErr w:type="spellEnd"/>
-      <w:proofErr w:type="gramEnd"/>
+      <w:r>
+        <w:t>autoconhecimento</w:t>
+      </w:r>
       <w:r>
         <w:t>.</w:t>
-      </w:r>
-    </w:p>
-    <w:p>
-      <w:r>
-        <w:t>-  ESFORÇO</w:t>
       </w:r>
     </w:p>
     <w:p>
@@ -174,13 +250,6 @@
           <w:bCs/>
         </w:rPr>
       </w:pPr>
-      <w:r>
-        <w:rPr>
-          <w:b/>
-          <w:bCs/>
-        </w:rPr>
-        <w:t>O esforço é o uso intencional de energia física ou mental para alcançar um objetivo e pode ser aplicado em várias áreas da vida A academia é um ambiente que estimula e canaliza o esforço, pois exige comprometimento com rotinas de exercícios que fortalecem o corpo e a mente. No contexto da atividade física, o esforço está presente desde o primeiro passo, seja para melhorar a saúde, o condicionamento físico, o desempenho esportivo ou até a autoestima O hábito de treinar ensina a perseverança, ajudando a pessoa a manter o foco em seus objetivos e a enfrentar desafios tanto físicos quanto emocionais</w:t>
-      </w:r>
     </w:p>
     <w:p>
       <w:pPr>
@@ -189,13 +258,6 @@
           <w:bCs/>
         </w:rPr>
       </w:pPr>
-      <w:r>
-        <w:rPr>
-          <w:b/>
-          <w:bCs/>
-        </w:rPr>
-        <w:t>- DISCIPLINA</w:t>
-      </w:r>
     </w:p>
     <w:p>
       <w:pPr>
@@ -204,28 +266,6 @@
           <w:bCs/>
         </w:rPr>
       </w:pPr>
-      <w:r>
-        <w:rPr>
-          <w:b/>
-          <w:bCs/>
-        </w:rPr>
-        <w:lastRenderedPageBreak/>
-        <w:t xml:space="preserve">Disciplina é a capacidade de se manter focado em um objetivo específico, mesmo diante de dificuldades ou distrações para o crescimento pessoal e profissional, pois ajuda a organizar as ações e a persistir ao longo do tempo, e a frequência na academia implica seguir em horários, respeitar limites físicos e focar no progresso gradual, </w:t>
-      </w:r>
-      <w:r>
-        <w:rPr>
-          <w:b/>
-          <w:bCs/>
-        </w:rPr>
-        <w:t>e</w:t>
-      </w:r>
-      <w:r>
-        <w:rPr>
-          <w:b/>
-          <w:bCs/>
-        </w:rPr>
-        <w:t>sse processo ajuda a pessoa a cultivar a autodisciplina, à medida que ela percebe os benefícios de cumprir uma rotina estruturada e comprometida.</w:t>
-      </w:r>
     </w:p>
     <w:p>
       <w:pPr>
@@ -242,22 +282,6 @@
           <w:bCs/>
         </w:rPr>
       </w:pPr>
-      <w:r>
-        <w:rPr>
-          <w:b/>
-          <w:bCs/>
-        </w:rPr>
-        <w:t xml:space="preserve">- </w:t>
-      </w:r>
-      <w:proofErr w:type="gramStart"/>
-      <w:r>
-        <w:rPr>
-          <w:b/>
-          <w:bCs/>
-        </w:rPr>
-        <w:t>AUTO-CONHECIMENTO</w:t>
-      </w:r>
-      <w:proofErr w:type="gramEnd"/>
     </w:p>
     <w:p>
       <w:pPr>
@@ -266,15 +290,40 @@
           <w:bCs/>
         </w:rPr>
       </w:pPr>
-      <w:r>
+    </w:p>
+    <w:p>
+      <w:pPr>
         <w:rPr>
           <w:b/>
           <w:bCs/>
         </w:rPr>
-        <w:t>Autoconhecimento é a compreensão profunda de si mesmo, envolvendo o entendimento dos próprios sentimentos, pensamentos e A academia é um ambiente que promove o desenvolvimento do autoconhecimento, pois, durante a prática de atividades físicas, a pessoa passa a explorar seus limites físicos e mentais, Cada treino, permite que ela observe suas reações ao esforço, descubra até onde consegue ir, identifique seu ritmo, e compreenda suas limitações e pontos fortes, Esses momentos de autopercepção ajudam a pessoa a se tornar mais consciente de si.</w:t>
-      </w:r>
-    </w:p>
-    <w:p/>
+      </w:pPr>
+    </w:p>
+    <w:p>
+      <w:pPr>
+        <w:rPr>
+          <w:b/>
+          <w:bCs/>
+        </w:rPr>
+      </w:pPr>
+    </w:p>
+    <w:p>
+      <w:r>
+        <w:lastRenderedPageBreak/>
+        <w:t>-MINHA EXPERIÊNCIA</w:t>
+      </w:r>
+    </w:p>
+    <w:p>
+      <w:r>
+        <w:t>Minha experiência com a academia também contém os mesmos ensinamentos que Arnold comentava, desde que comecei a praticar a musculação e adquiri o hábito, muitas coisas mudaram em minha vida, era extremamente tímido e totalmente sem foco, e conforme fui me aprofundando no esporte, estudando sobre história, atletas e seus aprendizados, comecei a me apaixonar mais e mais, por ser uma prática que exige total dedicação para se ter resultados, e o principal, como ela se reflete na vida em todas as áreas, costumo dizer que que não estaria onde estou atualmente se não tivesse começado a treinar.</w:t>
+      </w:r>
+    </w:p>
+    <w:p/>
+    <w:p>
+      <w:r>
+        <w:t>-PROJETO</w:t>
+      </w:r>
+    </w:p>
     <w:p>
       <w:r>
         <w:t>E</w:t>
@@ -289,16 +338,25 @@
         <w:t>notável na saúde mental</w:t>
       </w:r>
       <w:r>
-        <w:t xml:space="preserve"> e nos pontos citados acima</w:t>
+        <w:t xml:space="preserve"> e</w:t>
+      </w:r>
+      <w:r>
+        <w:t xml:space="preserve"> desenvolvem a disciplina, esforço e autoconhecimento</w:t>
       </w:r>
       <w:r>
         <w:t xml:space="preserve">, </w:t>
       </w:r>
       <w:r>
-        <w:t>que reflete nas demais áreas da vida, este</w:t>
-      </w:r>
-      <w:r>
-        <w:t xml:space="preserve"> tema </w:t>
+        <w:t>que reflete nas demais áreas da vida</w:t>
+      </w:r>
+      <w:r>
+        <w:t xml:space="preserve">. O </w:t>
+      </w:r>
+      <w:r>
+        <w:t xml:space="preserve">tema </w:t>
+      </w:r>
+      <w:r>
+        <w:t xml:space="preserve">saúde mental </w:t>
       </w:r>
       <w:r>
         <w:t xml:space="preserve">é </w:t>
@@ -359,10 +417,7 @@
       <w:proofErr w:type="spellEnd"/>
       <w:proofErr w:type="gramEnd"/>
       <w:r>
-        <w:t xml:space="preserve">), uma página contando sobre a história, popularização e o estado atual da musculação. Conterá uma página com </w:t>
-      </w:r>
-      <w:r>
-        <w:t>depoimentos que refletem essas mudanças desde a experiência de bodybuilders até</w:t>
+        <w:t>), uma página contando sobre a história, popularização e o estado atual da musculação. Conterá uma página com depoimentos que refletem essas mudanças desde a experiência de bodybuilders até</w:t>
       </w:r>
       <w:r>
         <w:t xml:space="preserve"> </w:t>
@@ -380,10 +435,7 @@
         <w:t xml:space="preserve">evidenciando e mostrando o impacto </w:t>
       </w:r>
       <w:r>
-        <w:t>da academia na vida das pessoas</w:t>
-      </w:r>
-      <w:r>
-        <w:t xml:space="preserve">. Contará também com cadastro e login para acesso de um formulário, </w:t>
+        <w:t xml:space="preserve">da academia na vida das pessoas. Contará também com cadastro e login para acesso de um formulário, </w:t>
       </w:r>
       <w:r>
         <w:t xml:space="preserve">que visa coletar opiniões </w:t>
@@ -419,6 +471,10 @@
         <w:t xml:space="preserve"> </w:t>
       </w:r>
     </w:p>
+    <w:p/>
+    <w:p/>
+    <w:p/>
+    <w:p/>
     <w:p/>
     <w:p/>
     <w:p/>
@@ -443,14 +499,9 @@
       <w:r>
         <w:t xml:space="preserve">, a partir de um web site que contém explicações sobre o que é aprendido na academia, a história da musculação, relatos dessa transformação, um formulário para usuários que alimentaram uma dashboard com gráficos das respostas já </w:t>
       </w:r>
-      <w:proofErr w:type="gramStart"/>
-      <w:r>
-        <w:t xml:space="preserve">enviadas </w:t>
-      </w:r>
-      <w:r>
-        <w:t>.</w:t>
-      </w:r>
-      <w:proofErr w:type="gramEnd"/>
+      <w:r>
+        <w:t>enviadas.</w:t>
+      </w:r>
       <w:r>
         <w:t xml:space="preserve"> A ideia é transmitir como o comprometimento com </w:t>
       </w:r>
@@ -487,11 +538,9 @@
       <w:r>
         <w:t xml:space="preserve"> autoconhecimento que são adquiridos pelos praticantes da musculação, e que refletem em todas as áreas da vida dessa pessoa, </w:t>
       </w:r>
-      <w:proofErr w:type="gramStart"/>
-      <w:r>
-        <w:t>e também</w:t>
-      </w:r>
-      <w:proofErr w:type="gramEnd"/>
+      <w:r>
+        <w:t>e</w:t>
+      </w:r>
       <w:r>
         <w:t xml:space="preserve"> contribui com a saúde e bem-estar, que é um dos Objetivos de Desenvolvimento Sustentável da ONU.</w:t>
       </w:r>
@@ -507,13 +556,7 @@
     </w:p>
     <w:p>
       <w:r>
-        <w:t xml:space="preserve">O projeto gira em torno de contar e exemplificar como a musculação e a academia </w:t>
-      </w:r>
-      <w:r>
-        <w:t>tem o poder de mudar totalmente a</w:t>
-      </w:r>
-      <w:r>
-        <w:t xml:space="preserve"> vida de uma pessoa, e como essa mudança se reflete em todas as outras áreas interpessoais e profissionais do indivíduo.</w:t>
+        <w:t>O projeto gira em torno de contar e exemplificar como a musculação e a academia tem o poder de mudar totalmente a vida de uma pessoa, e como essa mudança se reflete em todas as outras áreas interpessoais e profissionais do indivíduo.</w:t>
       </w:r>
     </w:p>
     <w:p/>
@@ -611,10 +654,7 @@
         <w:t>para cadastro e acesso do usuário</w:t>
       </w:r>
       <w:r>
-        <w:t xml:space="preserve">, todas essas telas serão desenvolvidas com HTML </w:t>
-      </w:r>
-      <w:r>
-        <w:t xml:space="preserve">para estruturação, CSS para estilização e </w:t>
+        <w:t xml:space="preserve">, todas essas telas serão desenvolvidas com HTML para estruturação, CSS para estilização e </w:t>
       </w:r>
       <w:proofErr w:type="spellStart"/>
       <w:r>
@@ -622,10 +662,7 @@
       </w:r>
       <w:proofErr w:type="spellEnd"/>
       <w:r>
-        <w:t xml:space="preserve"> para as funções do site</w:t>
-      </w:r>
-      <w:r>
-        <w:t xml:space="preserve">. Posterior ao acesso do usuário, ele terá acesso a um </w:t>
+        <w:t xml:space="preserve"> para as funções do site. Posterior ao acesso do usuário, ele terá acesso a um </w:t>
       </w:r>
       <w:r>
         <w:rPr>
@@ -703,6 +740,22 @@
       </w:r>
       <w:r>
         <w:t xml:space="preserve"> </w:t>
+      </w:r>
+    </w:p>
+    <w:p/>
+    <w:p>
+      <w:r>
+        <w:t>- HOME</w:t>
+      </w:r>
+    </w:p>
+    <w:p>
+      <w:r>
+        <w:t>Será a primeira página vista quando o site for aberto, será desenvolvido em HTML, CSS e Javascript, e contará com uma breve introdução sobre</w:t>
+      </w:r>
+    </w:p>
+    <w:p>
+      <w:r>
+        <w:t>(imagem da home aqui)</w:t>
       </w:r>
     </w:p>
     <w:p/>

</xml_diff>